<commit_message>
ajustes nas anotações de estudo
</commit_message>
<xml_diff>
--- a/TUTORIAIS_do_curso/inicial.docx
+++ b/TUTORIAIS_do_curso/inicial.docx
@@ -1,6 +1,6 @@
 
 <file path=word/document.xml><?xml version="1.0" encoding="utf-8"?>
-<w:document xmlns:wpc="http://schemas.microsoft.com/office/word/2010/wordprocessingCanvas" xmlns:cx="http://schemas.microsoft.com/office/drawing/2014/chartex" xmlns:cx1="http://schemas.microsoft.com/office/drawing/2015/9/8/chartex" xmlns:mc="http://schemas.openxmlformats.org/markup-compatibility/2006" xmlns:o="urn:schemas-microsoft-com:office:office" xmlns:r="http://schemas.openxmlformats.org/officeDocument/2006/relationships" xmlns:m="http://schemas.openxmlformats.org/officeDocument/2006/math" xmlns:v="urn:schemas-microsoft-com:vml" xmlns:wp14="http://schemas.microsoft.com/office/word/2010/wordprocessingDrawing" xmlns:wp="http://schemas.openxmlformats.org/drawingml/2006/wordprocessingDrawing" xmlns:w10="urn:schemas-microsoft-com:office:word" xmlns:w="http://schemas.openxmlformats.org/wordprocessingml/2006/main" xmlns:w14="http://schemas.microsoft.com/office/word/2010/wordml" xmlns:w15="http://schemas.microsoft.com/office/word/2012/wordml" xmlns:w16se="http://schemas.microsoft.com/office/word/2015/wordml/symex" xmlns:wpg="http://schemas.microsoft.com/office/word/2010/wordprocessingGroup" xmlns:wpi="http://schemas.microsoft.com/office/word/2010/wordprocessingInk" xmlns:wne="http://schemas.microsoft.com/office/word/2006/wordml" xmlns:wps="http://schemas.microsoft.com/office/word/2010/wordprocessingShape" mc:Ignorable="w14 w15 w16se wp14">
+<w:document xmlns:wpc="http://schemas.microsoft.com/office/word/2010/wordprocessingCanvas" xmlns:cx="http://schemas.microsoft.com/office/drawing/2014/chartex" xmlns:cx1="http://schemas.microsoft.com/office/drawing/2015/9/8/chartex" xmlns:cx2="http://schemas.microsoft.com/office/drawing/2015/10/21/chartex" xmlns:cx3="http://schemas.microsoft.com/office/drawing/2016/5/9/chartex" xmlns:cx4="http://schemas.microsoft.com/office/drawing/2016/5/10/chartex" xmlns:cx5="http://schemas.microsoft.com/office/drawing/2016/5/11/chartex" xmlns:cx6="http://schemas.microsoft.com/office/drawing/2016/5/12/chartex" xmlns:cx7="http://schemas.microsoft.com/office/drawing/2016/5/13/chartex" xmlns:cx8="http://schemas.microsoft.com/office/drawing/2016/5/14/chartex" xmlns:mc="http://schemas.openxmlformats.org/markup-compatibility/2006" xmlns:aink="http://schemas.microsoft.com/office/drawing/2016/ink" xmlns:am3d="http://schemas.microsoft.com/office/drawing/2017/model3d" xmlns:o="urn:schemas-microsoft-com:office:office" xmlns:oel="http://schemas.microsoft.com/office/2019/extlst" xmlns:r="http://schemas.openxmlformats.org/officeDocument/2006/relationships" xmlns:m="http://schemas.openxmlformats.org/officeDocument/2006/math" xmlns:v="urn:schemas-microsoft-com:vml" xmlns:wp14="http://schemas.microsoft.com/office/word/2010/wordprocessingDrawing" xmlns:wp="http://schemas.openxmlformats.org/drawingml/2006/wordprocessingDrawing" xmlns:w10="urn:schemas-microsoft-com:office:word" xmlns:w="http://schemas.openxmlformats.org/wordprocessingml/2006/main" xmlns:w14="http://schemas.microsoft.com/office/word/2010/wordml" xmlns:w15="http://schemas.microsoft.com/office/word/2012/wordml" xmlns:w16cex="http://schemas.microsoft.com/office/word/2018/wordml/cex" xmlns:w16cid="http://schemas.microsoft.com/office/word/2016/wordml/cid" xmlns:w16="http://schemas.microsoft.com/office/word/2018/wordml" xmlns:w16sdtdh="http://schemas.microsoft.com/office/word/2020/wordml/sdtdatahash" xmlns:w16se="http://schemas.microsoft.com/office/word/2015/wordml/symex" xmlns:wpg="http://schemas.microsoft.com/office/word/2010/wordprocessingGroup" xmlns:wpi="http://schemas.microsoft.com/office/word/2010/wordprocessingInk" xmlns:wne="http://schemas.microsoft.com/office/word/2006/wordml" xmlns:wps="http://schemas.microsoft.com/office/word/2010/wordprocessingShape" mc:Ignorable="w14 w15 w16se w16cid w16 w16cex w16sdtdh wp14">
   <w:body>
     <w:p>
       <w:r>
@@ -20,29 +20,13 @@
     <w:p/>
     <w:p>
       <w:r>
-        <w:t xml:space="preserve">React é uma </w:t>
-      </w:r>
-      <w:proofErr w:type="spellStart"/>
-      <w:r>
-        <w:t>lib</w:t>
-      </w:r>
-      <w:proofErr w:type="spellEnd"/>
-      <w:r>
-        <w:t xml:space="preserve"> (biblioteca). Não é um framework porque te permite fazer coisas como achar melhor, porem dependendo de como se </w:t>
+        <w:t xml:space="preserve">React é uma lib (biblioteca). Não é um framework porque te permite fazer coisas como achar melhor, porem dependendo de como se </w:t>
       </w:r>
       <w:r>
         <w:t>observa pode</w:t>
       </w:r>
       <w:r>
-        <w:t xml:space="preserve"> parecer uma </w:t>
-      </w:r>
-      <w:proofErr w:type="spellStart"/>
-      <w:r>
-        <w:t>lib</w:t>
-      </w:r>
-      <w:proofErr w:type="spellEnd"/>
-      <w:r>
-        <w:t xml:space="preserve"> ou um framework.</w:t>
+        <w:t xml:space="preserve"> parecer uma lib ou um framework.</w:t>
       </w:r>
     </w:p>
     <w:p>
@@ -52,40 +36,11 @@
     </w:p>
     <w:p>
       <w:r>
-        <w:t xml:space="preserve">No curso o professor Luiz Otávio utilizou o </w:t>
-      </w:r>
-      <w:proofErr w:type="spellStart"/>
-      <w:r>
-        <w:t>Chocolatey</w:t>
-      </w:r>
-      <w:proofErr w:type="spellEnd"/>
-      <w:r>
-        <w:t xml:space="preserve"> para baixar os pacot</w:t>
-      </w:r>
-      <w:r>
-        <w:t xml:space="preserve">es para instalação de </w:t>
-      </w:r>
-      <w:proofErr w:type="gramStart"/>
-      <w:r>
-        <w:t>nodejs,python</w:t>
-      </w:r>
-      <w:proofErr w:type="gramEnd"/>
-      <w:r>
-        <w:t xml:space="preserve">3, </w:t>
-      </w:r>
-      <w:proofErr w:type="spellStart"/>
-      <w:r>
-        <w:t>git</w:t>
-      </w:r>
-      <w:proofErr w:type="spellEnd"/>
-      <w:r>
-        <w:t xml:space="preserve"> e </w:t>
-      </w:r>
-      <w:proofErr w:type="spellStart"/>
-      <w:r>
-        <w:t>vscode</w:t>
-      </w:r>
-      <w:proofErr w:type="spellEnd"/>
+        <w:t>No curso o professor Luiz Otávio utilizou o Chocolatey para baixar os pacot</w:t>
+      </w:r>
+      <w:r>
+        <w:t>es para instalação de nodejs,python3, git e vscode</w:t>
+      </w:r>
       <w:r>
         <w:t>.</w:t>
       </w:r>
@@ -139,49 +94,45 @@
           <w:i/>
           <w:color w:val="FF0000"/>
         </w:rPr>
-        <w:t xml:space="preserve">**Dias após, instalei o </w:t>
-      </w:r>
-      <w:proofErr w:type="spellStart"/>
-      <w:r>
+        <w:t>**Dias após, instalei o chocolatey para poder instalar o nvm mais facilmente – só colocar o comando choco install nvm no  terminal</w:t>
+      </w:r>
+    </w:p>
+    <w:p>
+      <w:pPr>
         <w:rPr>
           <w:i/>
           <w:color w:val="FF0000"/>
         </w:rPr>
-        <w:t>chocolatey</w:t>
-      </w:r>
-      <w:proofErr w:type="spellEnd"/>
+      </w:pPr>
       <w:r>
         <w:rPr>
           <w:i/>
           <w:color w:val="FF0000"/>
         </w:rPr>
-        <w:t xml:space="preserve"> para poder instalar o </w:t>
-      </w:r>
-      <w:proofErr w:type="spellStart"/>
+        <w:t>Após, desinstalei o nvm choco uninstall nvm para verificar erros e install o</w:t>
+      </w:r>
       <w:r>
         <w:rPr>
           <w:i/>
           <w:color w:val="FF0000"/>
         </w:rPr>
-        <w:t>nvm</w:t>
-      </w:r>
-      <w:proofErr w:type="spellEnd"/>
+        <w:t xml:space="preserve"> node</w:t>
+      </w:r>
       <w:r>
         <w:rPr>
           <w:i/>
           <w:color w:val="FF0000"/>
         </w:rPr>
-        <w:t xml:space="preserve"> mais facilmente – só colocar o comando choco </w:t>
-      </w:r>
-      <w:proofErr w:type="spellStart"/>
-      <w:r>
+        <w:t xml:space="preserve"> pelo choco</w:t>
+      </w:r>
+    </w:p>
+    <w:p>
+      <w:pPr>
         <w:rPr>
           <w:i/>
           <w:color w:val="FF0000"/>
         </w:rPr>
-        <w:t>install</w:t>
-      </w:r>
-      <w:proofErr w:type="spellEnd"/>
+      </w:pPr>
       <w:r>
         <w:rPr>
           <w:i/>
@@ -189,212 +140,13 @@
         </w:rPr>
         <w:t xml:space="preserve"> </w:t>
       </w:r>
-      <w:proofErr w:type="spellStart"/>
-      <w:r>
-        <w:rPr>
-          <w:i/>
-          <w:color w:val="FF0000"/>
-        </w:rPr>
-        <w:t>nvm</w:t>
-      </w:r>
-      <w:proofErr w:type="spellEnd"/>
-      <w:r>
-        <w:rPr>
-          <w:i/>
-          <w:color w:val="FF0000"/>
-        </w:rPr>
-        <w:t xml:space="preserve"> </w:t>
-      </w:r>
-      <w:proofErr w:type="gramStart"/>
-      <w:r>
-        <w:rPr>
-          <w:i/>
-          <w:color w:val="FF0000"/>
-        </w:rPr>
-        <w:t>no  terminal</w:t>
-      </w:r>
-      <w:proofErr w:type="gramEnd"/>
-    </w:p>
-    <w:p>
-      <w:pPr>
-        <w:rPr>
-          <w:i/>
-          <w:color w:val="FF0000"/>
-        </w:rPr>
-      </w:pPr>
-      <w:r>
-        <w:rPr>
-          <w:i/>
-          <w:color w:val="FF0000"/>
-        </w:rPr>
-        <w:t xml:space="preserve">Após, desinstalei o </w:t>
-      </w:r>
-      <w:proofErr w:type="spellStart"/>
-      <w:r>
-        <w:rPr>
-          <w:i/>
-          <w:color w:val="FF0000"/>
-        </w:rPr>
-        <w:t>nvm</w:t>
-      </w:r>
-      <w:proofErr w:type="spellEnd"/>
-      <w:r>
-        <w:rPr>
-          <w:i/>
-          <w:color w:val="FF0000"/>
-        </w:rPr>
-        <w:t xml:space="preserve"> choco </w:t>
-      </w:r>
-      <w:proofErr w:type="spellStart"/>
-      <w:r>
-        <w:rPr>
-          <w:i/>
-          <w:color w:val="FF0000"/>
-        </w:rPr>
-        <w:t>uninstall</w:t>
-      </w:r>
-      <w:proofErr w:type="spellEnd"/>
-      <w:r>
-        <w:rPr>
-          <w:i/>
-          <w:color w:val="FF0000"/>
-        </w:rPr>
-        <w:t xml:space="preserve"> </w:t>
-      </w:r>
-      <w:proofErr w:type="spellStart"/>
-      <w:r>
-        <w:rPr>
-          <w:i/>
-          <w:color w:val="FF0000"/>
-        </w:rPr>
-        <w:t>nvm</w:t>
-      </w:r>
-      <w:proofErr w:type="spellEnd"/>
-      <w:r>
-        <w:rPr>
-          <w:i/>
-          <w:color w:val="FF0000"/>
-        </w:rPr>
-        <w:t xml:space="preserve"> para verificar erros e </w:t>
-      </w:r>
-      <w:proofErr w:type="spellStart"/>
-      <w:r>
-        <w:rPr>
-          <w:i/>
-          <w:color w:val="FF0000"/>
-        </w:rPr>
-        <w:t>install</w:t>
-      </w:r>
-      <w:proofErr w:type="spellEnd"/>
-      <w:r>
-        <w:rPr>
-          <w:i/>
-          <w:color w:val="FF0000"/>
-        </w:rPr>
-        <w:t xml:space="preserve"> o</w:t>
-      </w:r>
-      <w:bookmarkStart w:id="0" w:name="_GoBack"/>
-      <w:bookmarkEnd w:id="0"/>
-      <w:r>
-        <w:rPr>
-          <w:i/>
-          <w:color w:val="FF0000"/>
-        </w:rPr>
-        <w:t xml:space="preserve"> node</w:t>
-      </w:r>
-      <w:r>
-        <w:rPr>
-          <w:i/>
-          <w:color w:val="FF0000"/>
-        </w:rPr>
-        <w:t xml:space="preserve"> pelo choco</w:t>
-      </w:r>
-    </w:p>
-    <w:p>
-      <w:pPr>
-        <w:rPr>
-          <w:i/>
-          <w:color w:val="FF0000"/>
-        </w:rPr>
-      </w:pPr>
-      <w:r>
-        <w:rPr>
-          <w:i/>
-          <w:color w:val="FF0000"/>
-        </w:rPr>
-        <w:t xml:space="preserve"> </w:t>
-      </w:r>
-      <w:proofErr w:type="gramStart"/>
       <w:r>
         <w:rPr>
           <w:rFonts w:ascii="Noto Sans" w:hAnsi="Noto Sans" w:cs="Noto Sans"/>
           <w:color w:val="DCDDDE"/>
           <w:shd w:val="clear" w:color="auto" w:fill="36393F"/>
         </w:rPr>
-        <w:t>choco</w:t>
-      </w:r>
-      <w:proofErr w:type="gramEnd"/>
-      <w:r>
-        <w:rPr>
-          <w:rFonts w:ascii="Noto Sans" w:hAnsi="Noto Sans" w:cs="Noto Sans"/>
-          <w:color w:val="DCDDDE"/>
-          <w:shd w:val="clear" w:color="auto" w:fill="36393F"/>
-        </w:rPr>
-        <w:t xml:space="preserve"> </w:t>
-      </w:r>
-      <w:proofErr w:type="spellStart"/>
-      <w:r>
-        <w:rPr>
-          <w:rFonts w:ascii="Noto Sans" w:hAnsi="Noto Sans" w:cs="Noto Sans"/>
-          <w:color w:val="DCDDDE"/>
-          <w:shd w:val="clear" w:color="auto" w:fill="36393F"/>
-        </w:rPr>
-        <w:t>install</w:t>
-      </w:r>
-      <w:proofErr w:type="spellEnd"/>
-      <w:r>
-        <w:rPr>
-          <w:rFonts w:ascii="Noto Sans" w:hAnsi="Noto Sans" w:cs="Noto Sans"/>
-          <w:color w:val="DCDDDE"/>
-          <w:shd w:val="clear" w:color="auto" w:fill="36393F"/>
-        </w:rPr>
-        <w:t xml:space="preserve"> </w:t>
-      </w:r>
-      <w:proofErr w:type="spellStart"/>
-      <w:r>
-        <w:rPr>
-          <w:rFonts w:ascii="Noto Sans" w:hAnsi="Noto Sans" w:cs="Noto Sans"/>
-          <w:color w:val="DCDDDE"/>
-          <w:shd w:val="clear" w:color="auto" w:fill="36393F"/>
-        </w:rPr>
-        <w:t>nodejs</w:t>
-      </w:r>
-      <w:proofErr w:type="spellEnd"/>
-      <w:r>
-        <w:rPr>
-          <w:rFonts w:ascii="Noto Sans" w:hAnsi="Noto Sans" w:cs="Noto Sans"/>
-          <w:color w:val="DCDDDE"/>
-          <w:shd w:val="clear" w:color="auto" w:fill="36393F"/>
-        </w:rPr>
-        <w:t xml:space="preserve"> --</w:t>
-      </w:r>
-      <w:proofErr w:type="spellStart"/>
-      <w:r>
-        <w:rPr>
-          <w:rFonts w:ascii="Noto Sans" w:hAnsi="Noto Sans" w:cs="Noto Sans"/>
-          <w:color w:val="DCDDDE"/>
-          <w:shd w:val="clear" w:color="auto" w:fill="36393F"/>
-        </w:rPr>
-        <w:t>version</w:t>
-      </w:r>
-      <w:proofErr w:type="spellEnd"/>
-      <w:r>
-        <w:rPr>
-          <w:rFonts w:ascii="Noto Sans" w:hAnsi="Noto Sans" w:cs="Noto Sans"/>
-          <w:color w:val="DCDDDE"/>
-          <w:shd w:val="clear" w:color="auto" w:fill="36393F"/>
-        </w:rPr>
-        <w:t>=16.8.0</w:t>
+        <w:t>choco install nodejs --version=16.8.0</w:t>
       </w:r>
     </w:p>
     <w:p/>
@@ -433,15 +185,7 @@
     <w:p/>
     <w:p>
       <w:r>
-        <w:t xml:space="preserve">No VS </w:t>
-      </w:r>
-      <w:proofErr w:type="spellStart"/>
-      <w:r>
-        <w:t>code</w:t>
-      </w:r>
-      <w:proofErr w:type="spellEnd"/>
-      <w:r>
-        <w:t>, foi sugerido in</w:t>
+        <w:t>No VS code, foi sugerido in</w:t>
       </w:r>
       <w:r>
         <w:t>s</w:t>
@@ -458,7 +202,7 @@
         </w:rPr>
         <w:lastRenderedPageBreak/>
         <w:drawing>
-          <wp:inline distT="0" distB="0" distL="0" distR="0" wp14:anchorId="0BCCE6A7" wp14:editId="746E1EEB">
+          <wp:inline distT="0" distB="0" distL="0" distR="0" wp14:anchorId="21FD374F" wp14:editId="0A3F91D7">
             <wp:extent cx="5400040" cy="3352165"/>
             <wp:effectExtent l="0" t="0" r="0" b="635"/>
             <wp:docPr id="1" name="Imagem 1"/>
@@ -497,23 +241,7 @@
     <w:p/>
     <w:p>
       <w:r>
-        <w:t xml:space="preserve">Como eu já tenho o </w:t>
-      </w:r>
-      <w:proofErr w:type="spellStart"/>
-      <w:r>
-        <w:t>Git</w:t>
-      </w:r>
-      <w:proofErr w:type="spellEnd"/>
-      <w:r>
-        <w:t xml:space="preserve"> Hub </w:t>
-      </w:r>
-      <w:proofErr w:type="spellStart"/>
-      <w:r>
-        <w:t>Copilot</w:t>
-      </w:r>
-      <w:proofErr w:type="spellEnd"/>
-      <w:r>
-        <w:t>, não instalei algumas.</w:t>
+        <w:t>Como eu já tenho o Git Hub Copilot, não instalei algumas.</w:t>
       </w:r>
     </w:p>
     <w:p>
@@ -544,28 +272,18 @@
     <w:p/>
     <w:p>
       <w:r>
-        <w:t xml:space="preserve">No curso vamos criar u </w:t>
-      </w:r>
-      <w:proofErr w:type="spellStart"/>
-      <w:r>
-        <w:t>app</w:t>
-      </w:r>
-      <w:proofErr w:type="spellEnd"/>
-      <w:r>
-        <w:t xml:space="preserve"> do zero:</w:t>
-      </w:r>
-    </w:p>
-    <w:p>
-      <w:r>
-        <w:t xml:space="preserve">Criando um </w:t>
-      </w:r>
-      <w:proofErr w:type="spellStart"/>
-      <w:r>
-        <w:t>app</w:t>
-      </w:r>
-      <w:proofErr w:type="spellEnd"/>
-      <w:r>
-        <w:t xml:space="preserve"> react</w:t>
+        <w:t>No curso vamos criar u</w:t>
+      </w:r>
+      <w:r>
+        <w:t>m</w:t>
+      </w:r>
+      <w:r>
+        <w:t xml:space="preserve"> app do zero:</w:t>
+      </w:r>
+    </w:p>
+    <w:p>
+      <w:r>
+        <w:t>Criando um app react</w:t>
       </w:r>
     </w:p>
     <w:p>
@@ -573,31 +291,13 @@
         <w:t>1) vamos</w:t>
       </w:r>
       <w:r>
-        <w:t xml:space="preserve"> utilizar uma ferramenta chamada </w:t>
-      </w:r>
-      <w:proofErr w:type="spellStart"/>
-      <w:r>
-        <w:t>Create</w:t>
-      </w:r>
-      <w:proofErr w:type="spellEnd"/>
-      <w:r>
-        <w:t xml:space="preserve"> React </w:t>
-      </w:r>
-      <w:proofErr w:type="spellStart"/>
-      <w:r>
-        <w:t>App</w:t>
-      </w:r>
-      <w:proofErr w:type="spellEnd"/>
-    </w:p>
-    <w:p>
-      <w:r>
-        <w:t xml:space="preserve">Pode ser chamada pelo node </w:t>
-      </w:r>
-      <w:proofErr w:type="spellStart"/>
-      <w:r>
-        <w:t>npm</w:t>
-      </w:r>
-      <w:proofErr w:type="spellEnd"/>
+        <w:t xml:space="preserve"> utilizar uma ferramenta chamada Create React App</w:t>
+      </w:r>
+    </w:p>
+    <w:p>
+      <w:r>
+        <w:t>Pode ser chamada pelo node npm</w:t>
+      </w:r>
     </w:p>
     <w:p>
       <w:hyperlink r:id="rId10" w:history="1">
@@ -611,15 +311,7 @@
     </w:p>
     <w:p>
       <w:r>
-        <w:t xml:space="preserve">Segundo o professor, será bom utilizar por que o react tem coisas que o navegador não entende, como versão e </w:t>
-      </w:r>
-      <w:proofErr w:type="spellStart"/>
-      <w:r>
-        <w:t>jsx</w:t>
-      </w:r>
-      <w:proofErr w:type="spellEnd"/>
-      <w:r>
-        <w:t>.</w:t>
+        <w:t>Segundo o professor, será bom utilizar por que o react tem coisas que o navegador não entende, como versão e jsx.</w:t>
       </w:r>
     </w:p>
     <w:p>
@@ -627,15 +319,7 @@
         <w:t>Antigamente para configurar era necessárias diversas configurações</w:t>
       </w:r>
       <w:r>
-        <w:t xml:space="preserve">, instalar o </w:t>
-      </w:r>
-      <w:proofErr w:type="spellStart"/>
-      <w:r>
-        <w:t>webpack</w:t>
-      </w:r>
-      <w:proofErr w:type="spellEnd"/>
-      <w:r>
-        <w:t xml:space="preserve"> e o babel</w:t>
+        <w:t>, instalar o webpack e o babel</w:t>
       </w:r>
       <w:r>
         <w:t xml:space="preserve"> para funcionar.</w:t>
@@ -656,101 +340,29 @@
       </w:r>
     </w:p>
     <w:p>
-      <w:proofErr w:type="spellStart"/>
-      <w:proofErr w:type="gramStart"/>
-      <w:r>
-        <w:t>npm</w:t>
-      </w:r>
-      <w:proofErr w:type="spellEnd"/>
-      <w:proofErr w:type="gramEnd"/>
+      <w:r>
+        <w:t xml:space="preserve">npm install create-react-app </w:t>
+      </w:r>
+      <w:r>
+        <w:t>–</w:t>
+      </w:r>
+      <w:r>
+        <w:t>g</w:t>
+      </w:r>
+      <w:r>
+        <w:t xml:space="preserve"> para instalar a ferramenta globalmente e depois usava-se create-react-app</w:t>
+      </w:r>
       <w:r>
         <w:t xml:space="preserve"> </w:t>
       </w:r>
-      <w:proofErr w:type="spellStart"/>
-      <w:r>
-        <w:t>install</w:t>
-      </w:r>
-      <w:proofErr w:type="spellEnd"/>
-      <w:r>
-        <w:t xml:space="preserve"> </w:t>
-      </w:r>
-      <w:proofErr w:type="spellStart"/>
-      <w:r>
-        <w:t>create</w:t>
-      </w:r>
-      <w:proofErr w:type="spellEnd"/>
-      <w:r>
-        <w:t>-react-</w:t>
-      </w:r>
-      <w:proofErr w:type="spellStart"/>
-      <w:r>
-        <w:t>app</w:t>
-      </w:r>
-      <w:proofErr w:type="spellEnd"/>
-      <w:r>
-        <w:t xml:space="preserve"> </w:t>
-      </w:r>
-      <w:r>
-        <w:t>–</w:t>
-      </w:r>
-      <w:r>
-        <w:t>g</w:t>
-      </w:r>
-      <w:r>
-        <w:t xml:space="preserve"> para instalar a ferramenta globalmente e depois usava-se </w:t>
-      </w:r>
-      <w:proofErr w:type="spellStart"/>
-      <w:r>
-        <w:t>create</w:t>
-      </w:r>
-      <w:proofErr w:type="spellEnd"/>
-      <w:r>
-        <w:t>-react-</w:t>
-      </w:r>
-      <w:proofErr w:type="spellStart"/>
-      <w:r>
-        <w:t>app</w:t>
-      </w:r>
-      <w:proofErr w:type="spellEnd"/>
-      <w:r>
-        <w:t xml:space="preserve"> </w:t>
-      </w:r>
-      <w:r>
-        <w:t xml:space="preserve">e hoje vamos executar ela diretamente com o </w:t>
-      </w:r>
-      <w:proofErr w:type="spellStart"/>
-      <w:r>
-        <w:t>npx</w:t>
-      </w:r>
-      <w:proofErr w:type="spellEnd"/>
-      <w:r>
-        <w:t>:</w:t>
-      </w:r>
-    </w:p>
-    <w:p>
-      <w:proofErr w:type="spellStart"/>
-      <w:proofErr w:type="gramStart"/>
-      <w:r>
-        <w:t>npx</w:t>
-      </w:r>
-      <w:proofErr w:type="spellEnd"/>
-      <w:proofErr w:type="gramEnd"/>
-      <w:r>
-        <w:t xml:space="preserve"> </w:t>
-      </w:r>
-      <w:proofErr w:type="spellStart"/>
-      <w:r>
-        <w:t>create</w:t>
-      </w:r>
-      <w:proofErr w:type="spellEnd"/>
-      <w:r>
-        <w:t>-react-</w:t>
-      </w:r>
-      <w:proofErr w:type="spellStart"/>
-      <w:r>
-        <w:t>app</w:t>
-      </w:r>
-      <w:proofErr w:type="spellEnd"/>
+      <w:r>
+        <w:t>e hoje vamos executar ela diretamente com o npx:</w:t>
+      </w:r>
+    </w:p>
+    <w:p>
+      <w:r>
+        <w:t>npx create-react-app</w:t>
+      </w:r>
       <w:r>
         <w:rPr>
           <w:color w:val="FF0000"/>
@@ -775,55 +387,11 @@
         <w:lastRenderedPageBreak/>
         <w:t xml:space="preserve">Então entramos na pasta e colocamos o comando: </w:t>
       </w:r>
-      <w:proofErr w:type="spellStart"/>
       <w:r>
         <w:rPr>
           <w:color w:val="FF0000"/>
         </w:rPr>
-        <w:t>npx</w:t>
-      </w:r>
-      <w:proofErr w:type="spellEnd"/>
-      <w:r>
-        <w:rPr>
-          <w:color w:val="FF0000"/>
-        </w:rPr>
-        <w:t xml:space="preserve"> </w:t>
-      </w:r>
-      <w:proofErr w:type="spellStart"/>
-      <w:r>
-        <w:rPr>
-          <w:color w:val="FF0000"/>
-        </w:rPr>
-        <w:t>create</w:t>
-      </w:r>
-      <w:proofErr w:type="spellEnd"/>
-      <w:r>
-        <w:rPr>
-          <w:color w:val="FF0000"/>
-        </w:rPr>
-        <w:t>-react-</w:t>
-      </w:r>
-      <w:proofErr w:type="spellStart"/>
-      <w:proofErr w:type="gramStart"/>
-      <w:r>
-        <w:rPr>
-          <w:color w:val="FF0000"/>
-        </w:rPr>
-        <w:t>app</w:t>
-      </w:r>
-      <w:proofErr w:type="spellEnd"/>
-      <w:r>
-        <w:rPr>
-          <w:color w:val="FF0000"/>
-        </w:rPr>
-        <w:t xml:space="preserve"> .</w:t>
-      </w:r>
-      <w:proofErr w:type="gramEnd"/>
-      <w:r>
-        <w:rPr>
-          <w:color w:val="FF0000"/>
-        </w:rPr>
-        <w:t xml:space="preserve">   </w:t>
+        <w:t xml:space="preserve">npx create-react-app .   </w:t>
       </w:r>
     </w:p>
     <w:p>
@@ -833,7 +401,7 @@
           <w:lang w:eastAsia="pt-BR"/>
         </w:rPr>
         <w:drawing>
-          <wp:inline distT="0" distB="0" distL="0" distR="0" wp14:anchorId="5B3FC51F" wp14:editId="09535C36">
+          <wp:inline distT="0" distB="0" distL="0" distR="0" wp14:anchorId="43CAAB2A" wp14:editId="51153DBA">
             <wp:extent cx="3005751" cy="1669705"/>
             <wp:effectExtent l="0" t="0" r="4445" b="6985"/>
             <wp:docPr id="3" name="Imagem 3"/>
@@ -877,19 +445,11 @@
       <w:r>
         <w:t xml:space="preserve"> o </w:t>
       </w:r>
-      <w:proofErr w:type="spellStart"/>
       <w:r>
         <w:rPr>
           <w:color w:val="FF0000"/>
         </w:rPr>
-        <w:t>npm</w:t>
-      </w:r>
-      <w:proofErr w:type="spellEnd"/>
-      <w:r>
-        <w:rPr>
-          <w:color w:val="FF0000"/>
-        </w:rPr>
-        <w:t xml:space="preserve"> start</w:t>
+        <w:t>npm start</w:t>
       </w:r>
       <w:r>
         <w:t xml:space="preserve"> para subir no navegador.</w:t>
@@ -905,7 +465,7 @@
           <w:lang w:eastAsia="pt-BR"/>
         </w:rPr>
         <w:drawing>
-          <wp:inline distT="0" distB="0" distL="0" distR="0" wp14:anchorId="6025F036" wp14:editId="0A02C39C">
+          <wp:inline distT="0" distB="0" distL="0" distR="0" wp14:anchorId="36EDEFBF" wp14:editId="611350CB">
             <wp:extent cx="3476531" cy="1530589"/>
             <wp:effectExtent l="0" t="0" r="0" b="0"/>
             <wp:docPr id="4" name="Imagem 4"/>
@@ -950,65 +510,17 @@
     </w:p>
     <w:p>
       <w:r>
-        <w:t xml:space="preserve">Para parar, usamos o </w:t>
-      </w:r>
-      <w:proofErr w:type="spellStart"/>
-      <w:r>
-        <w:t>ctrl</w:t>
-      </w:r>
-      <w:proofErr w:type="gramStart"/>
-      <w:r>
-        <w:t>+</w:t>
-      </w:r>
-      <w:proofErr w:type="gramEnd"/>
-      <w:r>
-        <w:t>c</w:t>
-      </w:r>
-      <w:proofErr w:type="spellEnd"/>
-      <w:r>
-        <w:t>.</w:t>
-      </w:r>
-    </w:p>
-    <w:p>
-      <w:r>
-        <w:t>No caso do start, não precisamos usar a palavra “</w:t>
-      </w:r>
-      <w:proofErr w:type="spellStart"/>
-      <w:r>
-        <w:t>run</w:t>
-      </w:r>
-      <w:proofErr w:type="spellEnd"/>
-      <w:r>
-        <w:t xml:space="preserve">” como </w:t>
-      </w:r>
-      <w:proofErr w:type="spellStart"/>
-      <w:r>
-        <w:t>npm</w:t>
-      </w:r>
-      <w:proofErr w:type="spellEnd"/>
-      <w:r>
-        <w:t xml:space="preserve"> </w:t>
-      </w:r>
-      <w:proofErr w:type="spellStart"/>
-      <w:r>
-        <w:t>run</w:t>
-      </w:r>
-      <w:proofErr w:type="spellEnd"/>
-      <w:r>
-        <w:t xml:space="preserve"> start.</w:t>
-      </w:r>
-    </w:p>
-    <w:p>
-      <w:r>
-        <w:t xml:space="preserve">Tudo que vemos na tela está na pasta </w:t>
-      </w:r>
-      <w:proofErr w:type="spellStart"/>
-      <w:r>
-        <w:t>src</w:t>
-      </w:r>
-      <w:proofErr w:type="spellEnd"/>
-      <w:r>
-        <w:t>.</w:t>
+        <w:t>Para parar, usamos o ctrl+c.</w:t>
+      </w:r>
+    </w:p>
+    <w:p>
+      <w:r>
+        <w:t>No caso do start, não precisamos usar a palavra “run” como npm run start.</w:t>
+      </w:r>
+    </w:p>
+    <w:p>
+      <w:r>
+        <w:t>Tudo que vemos na tela está na pasta src.</w:t>
       </w:r>
     </w:p>
     <w:p>
@@ -1018,7 +530,7 @@
           <w:lang w:eastAsia="pt-BR"/>
         </w:rPr>
         <w:drawing>
-          <wp:inline distT="0" distB="0" distL="0" distR="0" wp14:anchorId="53C77B3F" wp14:editId="61A631DF">
+          <wp:inline distT="0" distB="0" distL="0" distR="0" wp14:anchorId="3D0F76DB" wp14:editId="154F73BF">
             <wp:extent cx="3476531" cy="2147486"/>
             <wp:effectExtent l="0" t="0" r="0" b="5715"/>
             <wp:docPr id="5" name="Imagem 5"/>
@@ -1067,7 +579,7 @@
         </w:rPr>
         <w:lastRenderedPageBreak/>
         <w:drawing>
-          <wp:inline distT="0" distB="0" distL="0" distR="0" wp14:anchorId="5D15DF0B" wp14:editId="16CAAF3D">
+          <wp:inline distT="0" distB="0" distL="0" distR="0" wp14:anchorId="2418251B" wp14:editId="4D54318F">
             <wp:extent cx="5400040" cy="3038475"/>
             <wp:effectExtent l="0" t="0" r="0" b="9525"/>
             <wp:docPr id="6" name="Imagem 6"/>
@@ -1105,15 +617,7 @@
     </w:p>
     <w:p>
       <w:r>
-        <w:t xml:space="preserve">O nosso root está na pasta </w:t>
-      </w:r>
-      <w:proofErr w:type="spellStart"/>
-      <w:r>
-        <w:t>public</w:t>
-      </w:r>
-      <w:proofErr w:type="spellEnd"/>
-      <w:r>
-        <w:t>, no index.html:</w:t>
+        <w:t>O nosso root está na pasta public, no index.html:</w:t>
       </w:r>
     </w:p>
     <w:p>
@@ -1123,7 +627,7 @@
           <w:lang w:eastAsia="pt-BR"/>
         </w:rPr>
         <w:drawing>
-          <wp:inline distT="0" distB="0" distL="0" distR="0" wp14:anchorId="1B6A1E99" wp14:editId="649A3E5D">
+          <wp:inline distT="0" distB="0" distL="0" distR="0" wp14:anchorId="31FE0FFE" wp14:editId="7AB86354">
             <wp:extent cx="5400040" cy="3206750"/>
             <wp:effectExtent l="0" t="0" r="0" b="0"/>
             <wp:docPr id="7" name="Imagem 7"/>
@@ -1162,36 +666,15 @@
     <w:p/>
     <w:p>
       <w:r>
-        <w:t xml:space="preserve">Podemos ver que no index.js, temos uma chamada para o componente </w:t>
-      </w:r>
-      <w:proofErr w:type="spellStart"/>
-      <w:r>
-        <w:t>App</w:t>
-      </w:r>
-      <w:proofErr w:type="spellEnd"/>
-      <w:r>
-        <w:t>.</w:t>
-      </w:r>
-    </w:p>
-    <w:p>
-      <w:r>
-        <w:t xml:space="preserve">Vamos trabalhar neste componente que fica no </w:t>
-      </w:r>
-      <w:proofErr w:type="spellStart"/>
-      <w:r>
-        <w:t>src</w:t>
-      </w:r>
-      <w:proofErr w:type="spellEnd"/>
-      <w:r>
-        <w:t xml:space="preserve"> </w:t>
-      </w:r>
-      <w:proofErr w:type="spellStart"/>
-      <w:r>
-        <w:t>src</w:t>
-      </w:r>
-      <w:proofErr w:type="spellEnd"/>
-      <w:r>
-        <w:t>\App.js</w:t>
+        <w:t>Podemos ver que no index.js, temos uma chamada para o componente App.</w:t>
+      </w:r>
+    </w:p>
+    <w:p>
+      <w:r>
+        <w:t xml:space="preserve">Vamos trabalhar neste componente que fica no src </w:t>
+      </w:r>
+      <w:r>
+        <w:t>src\App.js</w:t>
       </w:r>
       <w:r>
         <w:t>:</w:t>
@@ -1205,7 +688,7 @@
         </w:rPr>
         <w:lastRenderedPageBreak/>
         <w:drawing>
-          <wp:inline distT="0" distB="0" distL="0" distR="0" wp14:anchorId="25493BB1" wp14:editId="259324D6">
+          <wp:inline distT="0" distB="0" distL="0" distR="0" wp14:anchorId="0EC7887A" wp14:editId="17CB66A5">
             <wp:extent cx="5400040" cy="3044190"/>
             <wp:effectExtent l="0" t="0" r="0" b="3810"/>
             <wp:docPr id="8" name="Imagem 8"/>
@@ -1254,25 +737,7 @@
     <w:p>
       <w:r>
         <w:lastRenderedPageBreak/>
-        <w:t xml:space="preserve">Os comandos </w:t>
-      </w:r>
-      <w:proofErr w:type="spellStart"/>
-      <w:r>
-        <w:t>npm</w:t>
-      </w:r>
-      <w:proofErr w:type="spellEnd"/>
-      <w:r>
-        <w:t xml:space="preserve"> que temos estão no </w:t>
-      </w:r>
-      <w:proofErr w:type="spellStart"/>
-      <w:proofErr w:type="gramStart"/>
-      <w:r>
-        <w:t>package.json</w:t>
-      </w:r>
-      <w:proofErr w:type="spellEnd"/>
-      <w:proofErr w:type="gramEnd"/>
-      <w:r>
-        <w:t xml:space="preserve"> . O start sobe a aplicação para codificação e o build</w:t>
+        <w:t>Os comandos npm que temos estão no package.json . O start sobe a aplicação para codificação e o build</w:t>
       </w:r>
     </w:p>
     <w:p>
@@ -1282,7 +747,7 @@
           <w:lang w:eastAsia="pt-BR"/>
         </w:rPr>
         <w:drawing>
-          <wp:inline distT="0" distB="0" distL="0" distR="0" wp14:anchorId="3EB15915" wp14:editId="66F71DD5">
+          <wp:inline distT="0" distB="0" distL="0" distR="0" wp14:anchorId="712D95DD" wp14:editId="7CDB3BE3">
             <wp:extent cx="3345256" cy="2427120"/>
             <wp:effectExtent l="0" t="0" r="7620" b="0"/>
             <wp:docPr id="9" name="Imagem 9"/>
@@ -1322,51 +787,12 @@
     <w:p/>
     <w:p>
       <w:r>
-        <w:t xml:space="preserve">O </w:t>
-      </w:r>
-      <w:proofErr w:type="spellStart"/>
-      <w:r>
-        <w:t>npx</w:t>
-      </w:r>
-      <w:proofErr w:type="spellEnd"/>
-      <w:r>
-        <w:t xml:space="preserve"> já instala pra gente o Babel e o </w:t>
-      </w:r>
-      <w:proofErr w:type="spellStart"/>
-      <w:proofErr w:type="gramStart"/>
-      <w:r>
-        <w:t>webpack</w:t>
-      </w:r>
-      <w:proofErr w:type="spellEnd"/>
-      <w:r>
-        <w:t xml:space="preserve"> .</w:t>
-      </w:r>
-      <w:proofErr w:type="gramEnd"/>
-    </w:p>
-    <w:p>
-      <w:proofErr w:type="gramStart"/>
-      <w:r>
-        <w:t>O babel</w:t>
-      </w:r>
-      <w:proofErr w:type="gramEnd"/>
-      <w:r>
-        <w:t xml:space="preserve"> é responsável por fazer o código </w:t>
-      </w:r>
-      <w:proofErr w:type="spellStart"/>
-      <w:r>
-        <w:t>jsx</w:t>
-      </w:r>
-      <w:proofErr w:type="spellEnd"/>
-      <w:r>
-        <w:t xml:space="preserve"> e converter para um </w:t>
-      </w:r>
-      <w:proofErr w:type="spellStart"/>
-      <w:r>
-        <w:t>javascript</w:t>
-      </w:r>
-      <w:proofErr w:type="spellEnd"/>
-      <w:r>
-        <w:t xml:space="preserve"> que seja compreendido pelo navegador.</w:t>
+        <w:t>O npx já instala pra gente o Babel e o webpack .</w:t>
+      </w:r>
+    </w:p>
+    <w:p>
+      <w:r>
+        <w:t>O babel é responsável por fazer o código jsx e converter para um javascript que seja compreendido pelo navegador.</w:t>
       </w:r>
     </w:p>
     <w:p>
@@ -1392,7 +818,7 @@
           <w:lang w:eastAsia="pt-BR"/>
         </w:rPr>
         <w:drawing>
-          <wp:inline distT="0" distB="0" distL="0" distR="0" wp14:anchorId="4D49E8E2" wp14:editId="7634D92A">
+          <wp:inline distT="0" distB="0" distL="0" distR="0" wp14:anchorId="0195765E" wp14:editId="5DEAB436">
             <wp:extent cx="5400040" cy="1655445"/>
             <wp:effectExtent l="0" t="0" r="0" b="1905"/>
             <wp:docPr id="10" name="Imagem 10"/>
@@ -1437,23 +863,7 @@
     <w:p/>
     <w:p>
       <w:r>
-        <w:t xml:space="preserve">Já o </w:t>
-      </w:r>
-      <w:proofErr w:type="spellStart"/>
-      <w:r>
-        <w:t>webpack</w:t>
-      </w:r>
-      <w:proofErr w:type="spellEnd"/>
-      <w:r>
-        <w:t xml:space="preserve"> é um </w:t>
-      </w:r>
-      <w:proofErr w:type="spellStart"/>
-      <w:r>
-        <w:t>bundle</w:t>
-      </w:r>
-      <w:proofErr w:type="spellEnd"/>
-      <w:r>
-        <w:t xml:space="preserve"> </w:t>
+        <w:t xml:space="preserve">Já o webpack é um bundle </w:t>
       </w:r>
       <w:hyperlink r:id="rId20" w:history="1">
         <w:r>
@@ -1464,39 +874,7 @@
         </w:r>
       </w:hyperlink>
       <w:r>
-        <w:t xml:space="preserve">  pega todos arquivos e converte em </w:t>
-      </w:r>
-      <w:proofErr w:type="spellStart"/>
-      <w:r>
-        <w:t>js</w:t>
-      </w:r>
-      <w:proofErr w:type="spellEnd"/>
-      <w:r>
-        <w:t xml:space="preserve">, </w:t>
-      </w:r>
-      <w:proofErr w:type="spellStart"/>
-      <w:r>
-        <w:t>css</w:t>
-      </w:r>
-      <w:proofErr w:type="spellEnd"/>
-      <w:r>
-        <w:t xml:space="preserve">, </w:t>
-      </w:r>
-      <w:proofErr w:type="spellStart"/>
-      <w:r>
-        <w:t>jpeg</w:t>
-      </w:r>
-      <w:proofErr w:type="spellEnd"/>
-      <w:r>
-        <w:t xml:space="preserve"> e </w:t>
-      </w:r>
-      <w:proofErr w:type="spellStart"/>
-      <w:r>
-        <w:t>png</w:t>
-      </w:r>
-      <w:proofErr w:type="spellEnd"/>
-      <w:r>
-        <w:t>.</w:t>
+        <w:t xml:space="preserve">  pega todos arquivos e converte em js, css, jpeg e png.</w:t>
       </w:r>
     </w:p>
     <w:p>
@@ -1506,7 +884,7 @@
           <w:lang w:eastAsia="pt-BR"/>
         </w:rPr>
         <w:drawing>
-          <wp:inline distT="0" distB="0" distL="0" distR="0" wp14:anchorId="2A605AAE" wp14:editId="1FD8DC25">
+          <wp:inline distT="0" distB="0" distL="0" distR="0" wp14:anchorId="10106113" wp14:editId="5F68D298">
             <wp:extent cx="2684353" cy="1128477"/>
             <wp:effectExtent l="0" t="0" r="1905" b="0"/>
             <wp:docPr id="11" name="Imagem 11"/>
@@ -1544,53 +922,8 @@
     </w:p>
     <w:p/>
     <w:p>
-      <w:proofErr w:type="gramStart"/>
-      <w:r>
-        <w:t>então</w:t>
-      </w:r>
-      <w:proofErr w:type="gramEnd"/>
-      <w:r>
-        <w:t xml:space="preserve"> o </w:t>
-      </w:r>
-      <w:proofErr w:type="spellStart"/>
-      <w:r>
-        <w:t>npm</w:t>
-      </w:r>
-      <w:proofErr w:type="spellEnd"/>
-      <w:r>
-        <w:t xml:space="preserve"> </w:t>
-      </w:r>
-      <w:proofErr w:type="spellStart"/>
-      <w:r>
-        <w:t>run</w:t>
-      </w:r>
-      <w:proofErr w:type="spellEnd"/>
-      <w:r>
-        <w:t xml:space="preserve"> build vai criar uma nova pasta chamada build com uma pasta chamada </w:t>
-      </w:r>
-      <w:proofErr w:type="spellStart"/>
-      <w:r>
-        <w:t>static</w:t>
-      </w:r>
-      <w:proofErr w:type="spellEnd"/>
-      <w:r>
-        <w:t xml:space="preserve"> dentro com </w:t>
-      </w:r>
-      <w:proofErr w:type="spellStart"/>
-      <w:r>
-        <w:t>css</w:t>
-      </w:r>
-      <w:proofErr w:type="spellEnd"/>
-      <w:r>
-        <w:t xml:space="preserve"> </w:t>
-      </w:r>
-      <w:proofErr w:type="spellStart"/>
-      <w:r>
-        <w:t>minificado</w:t>
-      </w:r>
-      <w:proofErr w:type="spellEnd"/>
-      <w:r>
-        <w:t xml:space="preserve"> (com espaços removidos e nomes encurtados)</w:t>
+      <w:r>
+        <w:t>então o npm run build vai criar uma nova pasta chamada build com uma pasta chamada static dentro com css minificado (com espaços removidos e nomes encurtados)</w:t>
       </w:r>
     </w:p>
     <w:p>
@@ -1600,7 +933,7 @@
           <w:lang w:eastAsia="pt-BR"/>
         </w:rPr>
         <w:drawing>
-          <wp:inline distT="0" distB="0" distL="0" distR="0" wp14:anchorId="482BB402" wp14:editId="6ADA7AE6">
+          <wp:inline distT="0" distB="0" distL="0" distR="0" wp14:anchorId="5363F001" wp14:editId="3BFB2796">
             <wp:extent cx="5400040" cy="2734310"/>
             <wp:effectExtent l="0" t="0" r="0" b="8890"/>
             <wp:docPr id="12" name="Imagem 12"/>
@@ -1639,15 +972,7 @@
     <w:p/>
     <w:p>
       <w:r>
-        <w:t xml:space="preserve">E o outro arquivo é um </w:t>
-      </w:r>
-      <w:proofErr w:type="spellStart"/>
-      <w:r>
-        <w:t>map</w:t>
-      </w:r>
-      <w:proofErr w:type="spellEnd"/>
-      <w:r>
-        <w:t xml:space="preserve"> para sabermos em qual linha aconteceu um problema, por exemplo</w:t>
+        <w:t>E o outro arquivo é um map para sabermos em qual linha aconteceu um problema, por exemplo</w:t>
       </w:r>
     </w:p>
     <w:p>
@@ -1657,7 +982,7 @@
           <w:lang w:eastAsia="pt-BR"/>
         </w:rPr>
         <w:drawing>
-          <wp:inline distT="0" distB="0" distL="0" distR="0" wp14:anchorId="4076891E" wp14:editId="67A82142">
+          <wp:inline distT="0" distB="0" distL="0" distR="0" wp14:anchorId="2D2A7B70" wp14:editId="51CE3846">
             <wp:extent cx="5400040" cy="1205230"/>
             <wp:effectExtent l="0" t="0" r="0" b="0"/>
             <wp:docPr id="13" name="Imagem 13"/>
@@ -1695,36 +1020,12 @@
     </w:p>
     <w:p>
       <w:r>
-        <w:t xml:space="preserve">E isso o </w:t>
-      </w:r>
-      <w:proofErr w:type="spellStart"/>
-      <w:r>
-        <w:t>webpack</w:t>
-      </w:r>
-      <w:proofErr w:type="spellEnd"/>
-      <w:r>
-        <w:t xml:space="preserve"> com </w:t>
-      </w:r>
-      <w:proofErr w:type="gramStart"/>
-      <w:r>
-        <w:t>o babel</w:t>
-      </w:r>
-      <w:proofErr w:type="gramEnd"/>
-      <w:r>
-        <w:t xml:space="preserve"> faz</w:t>
-      </w:r>
-    </w:p>
-    <w:p>
-      <w:r>
-        <w:t xml:space="preserve">O mesmo acontece com o </w:t>
-      </w:r>
-      <w:proofErr w:type="spellStart"/>
-      <w:r>
-        <w:t>js</w:t>
-      </w:r>
-      <w:proofErr w:type="spellEnd"/>
-      <w:r>
-        <w:t>:</w:t>
+        <w:t>E isso o webpack com o babel faz</w:t>
+      </w:r>
+    </w:p>
+    <w:p>
+      <w:r>
+        <w:t>O mesmo acontece com o js:</w:t>
       </w:r>
     </w:p>
     <w:p>
@@ -1734,7 +1035,7 @@
           <w:lang w:eastAsia="pt-BR"/>
         </w:rPr>
         <w:drawing>
-          <wp:inline distT="0" distB="0" distL="0" distR="0" wp14:anchorId="78A4DC0A" wp14:editId="7EE277BA">
+          <wp:inline distT="0" distB="0" distL="0" distR="0" wp14:anchorId="6F51C54C" wp14:editId="2F0AD5B8">
             <wp:extent cx="5400040" cy="2624455"/>
             <wp:effectExtent l="0" t="0" r="0" b="4445"/>
             <wp:docPr id="14" name="Imagem 14"/>
@@ -1784,37 +1085,8 @@
     <w:p/>
     <w:p>
       <w:r>
-        <w:t xml:space="preserve">Se abrirmos no VS </w:t>
-      </w:r>
-      <w:proofErr w:type="spellStart"/>
-      <w:r>
-        <w:t>Code</w:t>
-      </w:r>
-      <w:proofErr w:type="spellEnd"/>
-      <w:r>
-        <w:t xml:space="preserve"> a pasta build, com o </w:t>
-      </w:r>
-      <w:proofErr w:type="spellStart"/>
-      <w:r>
-        <w:t>plugin</w:t>
-      </w:r>
-      <w:proofErr w:type="spellEnd"/>
-      <w:r>
-        <w:t xml:space="preserve"> </w:t>
-      </w:r>
-      <w:proofErr w:type="spellStart"/>
-      <w:r>
-        <w:t>live</w:t>
-      </w:r>
-      <w:proofErr w:type="spellEnd"/>
-      <w:r>
-        <w:t xml:space="preserve"> server podemos visualizar </w:t>
-      </w:r>
-      <w:proofErr w:type="gramStart"/>
-      <w:r>
-        <w:t>direto :</w:t>
-      </w:r>
-      <w:proofErr w:type="gramEnd"/>
+        <w:t>Se abrirmos no VS Code a pasta build, com o plugin live server podemos visualizar direto :</w:t>
+      </w:r>
     </w:p>
     <w:p>
       <w:r>
@@ -1823,7 +1095,7 @@
           <w:lang w:eastAsia="pt-BR"/>
         </w:rPr>
         <w:drawing>
-          <wp:inline distT="0" distB="0" distL="0" distR="0" wp14:anchorId="30FBD19F" wp14:editId="13D4CE10">
+          <wp:inline distT="0" distB="0" distL="0" distR="0" wp14:anchorId="4DB5B6E7" wp14:editId="4F36AB8F">
             <wp:extent cx="5400040" cy="4237990"/>
             <wp:effectExtent l="0" t="0" r="0" b="0"/>
             <wp:docPr id="16" name="Imagem 16"/>
@@ -1875,7 +1147,7 @@
           <w:lang w:eastAsia="pt-BR"/>
         </w:rPr>
         <w:drawing>
-          <wp:inline distT="0" distB="0" distL="0" distR="0" wp14:anchorId="069F9F00" wp14:editId="4748F054">
+          <wp:inline distT="0" distB="0" distL="0" distR="0" wp14:anchorId="7F607F83" wp14:editId="3408BA61">
             <wp:extent cx="2331267" cy="1899774"/>
             <wp:effectExtent l="0" t="0" r="0" b="5715"/>
             <wp:docPr id="17" name="Imagem 17"/>
@@ -1929,7 +1201,7 @@
 </file>
 
 <file path=word/styles.xml><?xml version="1.0" encoding="utf-8"?>
-<w:styles xmlns:mc="http://schemas.openxmlformats.org/markup-compatibility/2006" xmlns:r="http://schemas.openxmlformats.org/officeDocument/2006/relationships" xmlns:w="http://schemas.openxmlformats.org/wordprocessingml/2006/main" xmlns:w14="http://schemas.microsoft.com/office/word/2010/wordml" xmlns:w15="http://schemas.microsoft.com/office/word/2012/wordml" xmlns:w16se="http://schemas.microsoft.com/office/word/2015/wordml/symex" mc:Ignorable="w14 w15 w16se">
+<w:styles xmlns:mc="http://schemas.openxmlformats.org/markup-compatibility/2006" xmlns:r="http://schemas.openxmlformats.org/officeDocument/2006/relationships" xmlns:w="http://schemas.openxmlformats.org/wordprocessingml/2006/main" xmlns:w14="http://schemas.microsoft.com/office/word/2010/wordml" xmlns:w15="http://schemas.microsoft.com/office/word/2012/wordml" xmlns:w16cex="http://schemas.microsoft.com/office/word/2018/wordml/cex" xmlns:w16cid="http://schemas.microsoft.com/office/word/2016/wordml/cid" xmlns:w16="http://schemas.microsoft.com/office/word/2018/wordml" xmlns:w16sdtdh="http://schemas.microsoft.com/office/word/2020/wordml/sdtdatahash" xmlns:w16se="http://schemas.microsoft.com/office/word/2015/wordml/symex" mc:Ignorable="w14 w15 w16se w16cid w16 w16cex w16sdtdh">
   <w:docDefaults>
     <w:rPrDefault>
       <w:rPr>
@@ -1945,7 +1217,7 @@
       </w:pPr>
     </w:pPrDefault>
   </w:docDefaults>
-  <w:latentStyles w:defLockedState="0" w:defUIPriority="99" w:defSemiHidden="0" w:defUnhideWhenUsed="0" w:defQFormat="0" w:count="371">
+  <w:latentStyles w:defLockedState="0" w:defUIPriority="99" w:defSemiHidden="0" w:defUnhideWhenUsed="0" w:defQFormat="0" w:count="376">
     <w:lsdException w:name="Normal" w:uiPriority="0" w:qFormat="1"/>
     <w:lsdException w:name="heading 1" w:uiPriority="9" w:qFormat="1"/>
     <w:lsdException w:name="heading 2" w:semiHidden="1" w:uiPriority="9" w:unhideWhenUsed="1" w:qFormat="1"/>
@@ -2051,7 +1323,6 @@
     <w:lsdException w:name="HTML Sample" w:semiHidden="1" w:unhideWhenUsed="1"/>
     <w:lsdException w:name="HTML Typewriter" w:semiHidden="1" w:unhideWhenUsed="1"/>
     <w:lsdException w:name="HTML Variable" w:semiHidden="1" w:unhideWhenUsed="1"/>
-    <w:lsdException w:name="Normal Table" w:semiHidden="1" w:unhideWhenUsed="1"/>
     <w:lsdException w:name="annotation subject" w:semiHidden="1" w:unhideWhenUsed="1"/>
     <w:lsdException w:name="No List" w:semiHidden="1" w:unhideWhenUsed="1"/>
     <w:lsdException w:name="Outline List 1" w:semiHidden="1" w:unhideWhenUsed="1"/>
@@ -2094,11 +1365,8 @@
     <w:lsdException w:name="Table Contemporary" w:semiHidden="1" w:unhideWhenUsed="1"/>
     <w:lsdException w:name="Table Elegant" w:semiHidden="1" w:unhideWhenUsed="1"/>
     <w:lsdException w:name="Table Professional" w:semiHidden="1" w:unhideWhenUsed="1"/>
-    <w:lsdException w:name="Table Subtle 1" w:semiHidden="1" w:unhideWhenUsed="1"/>
     <w:lsdException w:name="Table Subtle 2" w:semiHidden="1" w:unhideWhenUsed="1"/>
     <w:lsdException w:name="Table Web 1" w:semiHidden="1" w:unhideWhenUsed="1"/>
-    <w:lsdException w:name="Table Web 2" w:semiHidden="1" w:unhideWhenUsed="1"/>
-    <w:lsdException w:name="Table Web 3" w:semiHidden="1" w:unhideWhenUsed="1"/>
     <w:lsdException w:name="Balloon Text" w:semiHidden="1" w:unhideWhenUsed="1"/>
     <w:lsdException w:name="Table Grid" w:uiPriority="39"/>
     <w:lsdException w:name="Table Theme" w:semiHidden="1" w:unhideWhenUsed="1"/>
@@ -2317,6 +1585,11 @@
     <w:lsdException w:name="List Table 5 Dark Accent 6" w:uiPriority="50"/>
     <w:lsdException w:name="List Table 6 Colorful Accent 6" w:uiPriority="51"/>
     <w:lsdException w:name="List Table 7 Colorful Accent 6" w:uiPriority="52"/>
+    <w:lsdException w:name="Mention" w:semiHidden="1" w:unhideWhenUsed="1"/>
+    <w:lsdException w:name="Smart Hyperlink" w:semiHidden="1" w:unhideWhenUsed="1"/>
+    <w:lsdException w:name="Hashtag" w:semiHidden="1" w:unhideWhenUsed="1"/>
+    <w:lsdException w:name="Unresolved Mention" w:semiHidden="1" w:unhideWhenUsed="1"/>
+    <w:lsdException w:name="Smart Link" w:semiHidden="1" w:unhideWhenUsed="1"/>
   </w:latentStyles>
   <w:style w:type="paragraph" w:default="1" w:styleId="Normal">
     <w:name w:val="Normal"/>

</xml_diff>